<commit_message>
Cuidando dos seus testes usando @Before e @After - TDD
</commit_message>
<xml_diff>
--- a/Alura/TDD/Notas TDD.docx
+++ b/Alura/TDD/Notas TDD.docx
@@ -41,7 +41,23 @@
           <w:b/>
           <w:bCs/>
         </w:rPr>
-        <w:t>Comparando Doubles:</w:t>
+        <w:t xml:space="preserve">Comparando </w:t>
+      </w:r>
+      <w:proofErr w:type="spellStart"/>
+      <w:r>
+        <w:rPr>
+          <w:b/>
+          <w:bCs/>
+        </w:rPr>
+        <w:t>Doubles</w:t>
+      </w:r>
+      <w:proofErr w:type="spellEnd"/>
+      <w:r>
+        <w:rPr>
+          <w:b/>
+          <w:bCs/>
+        </w:rPr>
+        <w:t>:</w:t>
       </w:r>
     </w:p>
     <w:tbl>
@@ -69,6 +85,7 @@
                 <w:szCs w:val="20"/>
               </w:rPr>
             </w:pPr>
+            <w:proofErr w:type="spellStart"/>
             <w:r>
               <w:rPr>
                 <w:rFonts w:ascii="Consolas" w:hAnsi="Consolas" w:cs="Consolas"/>
@@ -80,14 +97,46 @@
               </w:rPr>
               <w:t>import</w:t>
             </w:r>
-            <w:r>
-              <w:rPr>
-                <w:rFonts w:ascii="Consolas" w:hAnsi="Consolas" w:cs="Consolas"/>
-                <w:color w:val="000000"/>
-                <w:sz w:val="20"/>
-                <w:szCs w:val="20"/>
-              </w:rPr>
-              <w:t xml:space="preserve"> org.junit.Assert;</w:t>
+            <w:proofErr w:type="spellEnd"/>
+            <w:r>
+              <w:rPr>
+                <w:rFonts w:ascii="Consolas" w:hAnsi="Consolas" w:cs="Consolas"/>
+                <w:color w:val="000000"/>
+                <w:sz w:val="20"/>
+                <w:szCs w:val="20"/>
+              </w:rPr>
+              <w:t xml:space="preserve"> </w:t>
+            </w:r>
+            <w:proofErr w:type="spellStart"/>
+            <w:proofErr w:type="gramStart"/>
+            <w:r>
+              <w:rPr>
+                <w:rFonts w:ascii="Consolas" w:hAnsi="Consolas" w:cs="Consolas"/>
+                <w:color w:val="000000"/>
+                <w:sz w:val="20"/>
+                <w:szCs w:val="20"/>
+              </w:rPr>
+              <w:t>org.junit</w:t>
+            </w:r>
+            <w:proofErr w:type="gramEnd"/>
+            <w:r>
+              <w:rPr>
+                <w:rFonts w:ascii="Consolas" w:hAnsi="Consolas" w:cs="Consolas"/>
+                <w:color w:val="000000"/>
+                <w:sz w:val="20"/>
+                <w:szCs w:val="20"/>
+              </w:rPr>
+              <w:t>.Assert</w:t>
+            </w:r>
+            <w:proofErr w:type="spellEnd"/>
+            <w:r>
+              <w:rPr>
+                <w:rFonts w:ascii="Consolas" w:hAnsi="Consolas" w:cs="Consolas"/>
+                <w:color w:val="000000"/>
+                <w:sz w:val="20"/>
+                <w:szCs w:val="20"/>
+              </w:rPr>
+              <w:t>;</w:t>
             </w:r>
           </w:p>
           <w:p>
@@ -101,6 +150,7 @@
                 <w:szCs w:val="20"/>
               </w:rPr>
             </w:pPr>
+            <w:proofErr w:type="spellStart"/>
             <w:r>
               <w:rPr>
                 <w:rFonts w:ascii="Consolas" w:hAnsi="Consolas" w:cs="Consolas"/>
@@ -112,14 +162,46 @@
               </w:rPr>
               <w:t>import</w:t>
             </w:r>
-            <w:r>
-              <w:rPr>
-                <w:rFonts w:ascii="Consolas" w:hAnsi="Consolas" w:cs="Consolas"/>
-                <w:color w:val="000000"/>
-                <w:sz w:val="20"/>
-                <w:szCs w:val="20"/>
-              </w:rPr>
-              <w:t xml:space="preserve"> org.junit.Test;</w:t>
+            <w:proofErr w:type="spellEnd"/>
+            <w:r>
+              <w:rPr>
+                <w:rFonts w:ascii="Consolas" w:hAnsi="Consolas" w:cs="Consolas"/>
+                <w:color w:val="000000"/>
+                <w:sz w:val="20"/>
+                <w:szCs w:val="20"/>
+              </w:rPr>
+              <w:t xml:space="preserve"> </w:t>
+            </w:r>
+            <w:proofErr w:type="spellStart"/>
+            <w:proofErr w:type="gramStart"/>
+            <w:r>
+              <w:rPr>
+                <w:rFonts w:ascii="Consolas" w:hAnsi="Consolas" w:cs="Consolas"/>
+                <w:color w:val="000000"/>
+                <w:sz w:val="20"/>
+                <w:szCs w:val="20"/>
+              </w:rPr>
+              <w:t>org.junit</w:t>
+            </w:r>
+            <w:proofErr w:type="gramEnd"/>
+            <w:r>
+              <w:rPr>
+                <w:rFonts w:ascii="Consolas" w:hAnsi="Consolas" w:cs="Consolas"/>
+                <w:color w:val="000000"/>
+                <w:sz w:val="20"/>
+                <w:szCs w:val="20"/>
+              </w:rPr>
+              <w:t>.Test</w:t>
+            </w:r>
+            <w:proofErr w:type="spellEnd"/>
+            <w:r>
+              <w:rPr>
+                <w:rFonts w:ascii="Consolas" w:hAnsi="Consolas" w:cs="Consolas"/>
+                <w:color w:val="000000"/>
+                <w:sz w:val="20"/>
+                <w:szCs w:val="20"/>
+              </w:rPr>
+              <w:t>;</w:t>
             </w:r>
           </w:p>
           <w:p>
@@ -145,6 +227,7 @@
                 <w:szCs w:val="20"/>
               </w:rPr>
             </w:pPr>
+            <w:proofErr w:type="spellStart"/>
             <w:r>
               <w:rPr>
                 <w:rFonts w:ascii="Consolas" w:hAnsi="Consolas" w:cs="Consolas"/>
@@ -156,14 +239,46 @@
               </w:rPr>
               <w:t>import</w:t>
             </w:r>
-            <w:r>
-              <w:rPr>
-                <w:rFonts w:ascii="Consolas" w:hAnsi="Consolas" w:cs="Consolas"/>
-                <w:color w:val="000000"/>
-                <w:sz w:val="20"/>
-                <w:szCs w:val="20"/>
-              </w:rPr>
-              <w:t xml:space="preserve"> br.com.caelum.leilao.dominio.Lance;</w:t>
+            <w:proofErr w:type="spellEnd"/>
+            <w:r>
+              <w:rPr>
+                <w:rFonts w:ascii="Consolas" w:hAnsi="Consolas" w:cs="Consolas"/>
+                <w:color w:val="000000"/>
+                <w:sz w:val="20"/>
+                <w:szCs w:val="20"/>
+              </w:rPr>
+              <w:t xml:space="preserve"> </w:t>
+            </w:r>
+            <w:proofErr w:type="spellStart"/>
+            <w:proofErr w:type="gramStart"/>
+            <w:r>
+              <w:rPr>
+                <w:rFonts w:ascii="Consolas" w:hAnsi="Consolas" w:cs="Consolas"/>
+                <w:color w:val="000000"/>
+                <w:sz w:val="20"/>
+                <w:szCs w:val="20"/>
+              </w:rPr>
+              <w:t>br.com.caelum</w:t>
+            </w:r>
+            <w:proofErr w:type="gramEnd"/>
+            <w:r>
+              <w:rPr>
+                <w:rFonts w:ascii="Consolas" w:hAnsi="Consolas" w:cs="Consolas"/>
+                <w:color w:val="000000"/>
+                <w:sz w:val="20"/>
+                <w:szCs w:val="20"/>
+              </w:rPr>
+              <w:t>.leilao.dominio.Lance</w:t>
+            </w:r>
+            <w:proofErr w:type="spellEnd"/>
+            <w:r>
+              <w:rPr>
+                <w:rFonts w:ascii="Consolas" w:hAnsi="Consolas" w:cs="Consolas"/>
+                <w:color w:val="000000"/>
+                <w:sz w:val="20"/>
+                <w:szCs w:val="20"/>
+              </w:rPr>
+              <w:t>;</w:t>
             </w:r>
           </w:p>
           <w:p>
@@ -177,6 +292,7 @@
                 <w:szCs w:val="20"/>
               </w:rPr>
             </w:pPr>
+            <w:proofErr w:type="spellStart"/>
             <w:r>
               <w:rPr>
                 <w:rFonts w:ascii="Consolas" w:hAnsi="Consolas" w:cs="Consolas"/>
@@ -188,14 +304,46 @@
               </w:rPr>
               <w:t>import</w:t>
             </w:r>
-            <w:r>
-              <w:rPr>
-                <w:rFonts w:ascii="Consolas" w:hAnsi="Consolas" w:cs="Consolas"/>
-                <w:color w:val="000000"/>
-                <w:sz w:val="20"/>
-                <w:szCs w:val="20"/>
-              </w:rPr>
-              <w:t xml:space="preserve"> br.com.caelum.leilao.dominio.Leilao;</w:t>
+            <w:proofErr w:type="spellEnd"/>
+            <w:r>
+              <w:rPr>
+                <w:rFonts w:ascii="Consolas" w:hAnsi="Consolas" w:cs="Consolas"/>
+                <w:color w:val="000000"/>
+                <w:sz w:val="20"/>
+                <w:szCs w:val="20"/>
+              </w:rPr>
+              <w:t xml:space="preserve"> </w:t>
+            </w:r>
+            <w:proofErr w:type="spellStart"/>
+            <w:proofErr w:type="gramStart"/>
+            <w:r>
+              <w:rPr>
+                <w:rFonts w:ascii="Consolas" w:hAnsi="Consolas" w:cs="Consolas"/>
+                <w:color w:val="000000"/>
+                <w:sz w:val="20"/>
+                <w:szCs w:val="20"/>
+              </w:rPr>
+              <w:t>br.com.caelum</w:t>
+            </w:r>
+            <w:proofErr w:type="gramEnd"/>
+            <w:r>
+              <w:rPr>
+                <w:rFonts w:ascii="Consolas" w:hAnsi="Consolas" w:cs="Consolas"/>
+                <w:color w:val="000000"/>
+                <w:sz w:val="20"/>
+                <w:szCs w:val="20"/>
+              </w:rPr>
+              <w:t>.leilao.dominio.Leilao</w:t>
+            </w:r>
+            <w:proofErr w:type="spellEnd"/>
+            <w:r>
+              <w:rPr>
+                <w:rFonts w:ascii="Consolas" w:hAnsi="Consolas" w:cs="Consolas"/>
+                <w:color w:val="000000"/>
+                <w:sz w:val="20"/>
+                <w:szCs w:val="20"/>
+              </w:rPr>
+              <w:t>;</w:t>
             </w:r>
           </w:p>
           <w:p>
@@ -209,6 +357,7 @@
                 <w:szCs w:val="20"/>
               </w:rPr>
             </w:pPr>
+            <w:proofErr w:type="spellStart"/>
             <w:r>
               <w:rPr>
                 <w:rFonts w:ascii="Consolas" w:hAnsi="Consolas" w:cs="Consolas"/>
@@ -220,14 +369,46 @@
               </w:rPr>
               <w:t>import</w:t>
             </w:r>
-            <w:r>
-              <w:rPr>
-                <w:rFonts w:ascii="Consolas" w:hAnsi="Consolas" w:cs="Consolas"/>
-                <w:color w:val="000000"/>
-                <w:sz w:val="20"/>
-                <w:szCs w:val="20"/>
-              </w:rPr>
-              <w:t xml:space="preserve"> br.com.caelum.leilao.dominio.Usuario;</w:t>
+            <w:proofErr w:type="spellEnd"/>
+            <w:r>
+              <w:rPr>
+                <w:rFonts w:ascii="Consolas" w:hAnsi="Consolas" w:cs="Consolas"/>
+                <w:color w:val="000000"/>
+                <w:sz w:val="20"/>
+                <w:szCs w:val="20"/>
+              </w:rPr>
+              <w:t xml:space="preserve"> </w:t>
+            </w:r>
+            <w:proofErr w:type="spellStart"/>
+            <w:proofErr w:type="gramStart"/>
+            <w:r>
+              <w:rPr>
+                <w:rFonts w:ascii="Consolas" w:hAnsi="Consolas" w:cs="Consolas"/>
+                <w:color w:val="000000"/>
+                <w:sz w:val="20"/>
+                <w:szCs w:val="20"/>
+              </w:rPr>
+              <w:t>br.com.caelum</w:t>
+            </w:r>
+            <w:proofErr w:type="gramEnd"/>
+            <w:r>
+              <w:rPr>
+                <w:rFonts w:ascii="Consolas" w:hAnsi="Consolas" w:cs="Consolas"/>
+                <w:color w:val="000000"/>
+                <w:sz w:val="20"/>
+                <w:szCs w:val="20"/>
+              </w:rPr>
+              <w:t>.leilao.dominio.Usuario</w:t>
+            </w:r>
+            <w:proofErr w:type="spellEnd"/>
+            <w:r>
+              <w:rPr>
+                <w:rFonts w:ascii="Consolas" w:hAnsi="Consolas" w:cs="Consolas"/>
+                <w:color w:val="000000"/>
+                <w:sz w:val="20"/>
+                <w:szCs w:val="20"/>
+              </w:rPr>
+              <w:t>;</w:t>
             </w:r>
           </w:p>
           <w:p>
@@ -241,6 +422,7 @@
                 <w:szCs w:val="20"/>
               </w:rPr>
             </w:pPr>
+            <w:proofErr w:type="spellStart"/>
             <w:r>
               <w:rPr>
                 <w:rFonts w:ascii="Consolas" w:hAnsi="Consolas" w:cs="Consolas"/>
@@ -252,14 +434,46 @@
               </w:rPr>
               <w:t>import</w:t>
             </w:r>
-            <w:r>
-              <w:rPr>
-                <w:rFonts w:ascii="Consolas" w:hAnsi="Consolas" w:cs="Consolas"/>
-                <w:color w:val="000000"/>
-                <w:sz w:val="20"/>
-                <w:szCs w:val="20"/>
-              </w:rPr>
-              <w:t xml:space="preserve"> br.com.caelum.leilao.servico.Avaliador;</w:t>
+            <w:proofErr w:type="spellEnd"/>
+            <w:r>
+              <w:rPr>
+                <w:rFonts w:ascii="Consolas" w:hAnsi="Consolas" w:cs="Consolas"/>
+                <w:color w:val="000000"/>
+                <w:sz w:val="20"/>
+                <w:szCs w:val="20"/>
+              </w:rPr>
+              <w:t xml:space="preserve"> </w:t>
+            </w:r>
+            <w:proofErr w:type="spellStart"/>
+            <w:proofErr w:type="gramStart"/>
+            <w:r>
+              <w:rPr>
+                <w:rFonts w:ascii="Consolas" w:hAnsi="Consolas" w:cs="Consolas"/>
+                <w:color w:val="000000"/>
+                <w:sz w:val="20"/>
+                <w:szCs w:val="20"/>
+              </w:rPr>
+              <w:t>br.com.caelum</w:t>
+            </w:r>
+            <w:proofErr w:type="gramEnd"/>
+            <w:r>
+              <w:rPr>
+                <w:rFonts w:ascii="Consolas" w:hAnsi="Consolas" w:cs="Consolas"/>
+                <w:color w:val="000000"/>
+                <w:sz w:val="20"/>
+                <w:szCs w:val="20"/>
+              </w:rPr>
+              <w:t>.leilao.servico.Avaliador</w:t>
+            </w:r>
+            <w:proofErr w:type="spellEnd"/>
+            <w:r>
+              <w:rPr>
+                <w:rFonts w:ascii="Consolas" w:hAnsi="Consolas" w:cs="Consolas"/>
+                <w:color w:val="000000"/>
+                <w:sz w:val="20"/>
+                <w:szCs w:val="20"/>
+              </w:rPr>
+              <w:t>;</w:t>
             </w:r>
           </w:p>
           <w:p>
@@ -285,6 +499,7 @@
                 <w:szCs w:val="20"/>
               </w:rPr>
             </w:pPr>
+            <w:proofErr w:type="spellStart"/>
             <w:r>
               <w:rPr>
                 <w:rFonts w:ascii="Consolas" w:hAnsi="Consolas" w:cs="Consolas"/>
@@ -296,15 +511,17 @@
               </w:rPr>
               <w:t>public</w:t>
             </w:r>
-            <w:r>
-              <w:rPr>
-                <w:rFonts w:ascii="Consolas" w:hAnsi="Consolas" w:cs="Consolas"/>
-                <w:color w:val="000000"/>
-                <w:sz w:val="20"/>
-                <w:szCs w:val="20"/>
-              </w:rPr>
-              <w:t xml:space="preserve"> </w:t>
-            </w:r>
+            <w:proofErr w:type="spellEnd"/>
+            <w:r>
+              <w:rPr>
+                <w:rFonts w:ascii="Consolas" w:hAnsi="Consolas" w:cs="Consolas"/>
+                <w:color w:val="000000"/>
+                <w:sz w:val="20"/>
+                <w:szCs w:val="20"/>
+              </w:rPr>
+              <w:t xml:space="preserve"> </w:t>
+            </w:r>
+            <w:proofErr w:type="spellStart"/>
             <w:r>
               <w:rPr>
                 <w:rFonts w:ascii="Consolas" w:hAnsi="Consolas" w:cs="Consolas"/>
@@ -316,14 +533,35 @@
               </w:rPr>
               <w:t>class</w:t>
             </w:r>
-            <w:r>
-              <w:rPr>
-                <w:rFonts w:ascii="Consolas" w:hAnsi="Consolas" w:cs="Consolas"/>
-                <w:color w:val="000000"/>
-                <w:sz w:val="20"/>
-                <w:szCs w:val="20"/>
-              </w:rPr>
-              <w:t xml:space="preserve"> AvaliadorTest {</w:t>
+            <w:proofErr w:type="spellEnd"/>
+            <w:r>
+              <w:rPr>
+                <w:rFonts w:ascii="Consolas" w:hAnsi="Consolas" w:cs="Consolas"/>
+                <w:color w:val="000000"/>
+                <w:sz w:val="20"/>
+                <w:szCs w:val="20"/>
+              </w:rPr>
+              <w:t xml:space="preserve"> </w:t>
+            </w:r>
+            <w:proofErr w:type="spellStart"/>
+            <w:r>
+              <w:rPr>
+                <w:rFonts w:ascii="Consolas" w:hAnsi="Consolas" w:cs="Consolas"/>
+                <w:color w:val="000000"/>
+                <w:sz w:val="20"/>
+                <w:szCs w:val="20"/>
+              </w:rPr>
+              <w:t>AvaliadorTest</w:t>
+            </w:r>
+            <w:proofErr w:type="spellEnd"/>
+            <w:r>
+              <w:rPr>
+                <w:rFonts w:ascii="Consolas" w:hAnsi="Consolas" w:cs="Consolas"/>
+                <w:color w:val="000000"/>
+                <w:sz w:val="20"/>
+                <w:szCs w:val="20"/>
+              </w:rPr>
+              <w:t xml:space="preserve"> {</w:t>
             </w:r>
           </w:p>
           <w:p>
@@ -397,6 +635,7 @@
               </w:rPr>
               <w:tab/>
             </w:r>
+            <w:proofErr w:type="spellStart"/>
             <w:r>
               <w:rPr>
                 <w:rFonts w:ascii="Consolas" w:hAnsi="Consolas" w:cs="Consolas"/>
@@ -408,15 +647,17 @@
               </w:rPr>
               <w:t>public</w:t>
             </w:r>
-            <w:r>
-              <w:rPr>
-                <w:rFonts w:ascii="Consolas" w:hAnsi="Consolas" w:cs="Consolas"/>
-                <w:color w:val="000000"/>
-                <w:sz w:val="20"/>
-                <w:szCs w:val="20"/>
-              </w:rPr>
-              <w:t xml:space="preserve"> </w:t>
-            </w:r>
+            <w:proofErr w:type="spellEnd"/>
+            <w:r>
+              <w:rPr>
+                <w:rFonts w:ascii="Consolas" w:hAnsi="Consolas" w:cs="Consolas"/>
+                <w:color w:val="000000"/>
+                <w:sz w:val="20"/>
+                <w:szCs w:val="20"/>
+              </w:rPr>
+              <w:t xml:space="preserve"> </w:t>
+            </w:r>
+            <w:proofErr w:type="spellStart"/>
             <w:r>
               <w:rPr>
                 <w:rFonts w:ascii="Consolas" w:hAnsi="Consolas" w:cs="Consolas"/>
@@ -428,14 +669,46 @@
               </w:rPr>
               <w:t>void</w:t>
             </w:r>
-            <w:r>
-              <w:rPr>
-                <w:rFonts w:ascii="Consolas" w:hAnsi="Consolas" w:cs="Consolas"/>
-                <w:color w:val="000000"/>
-                <w:sz w:val="20"/>
-                <w:szCs w:val="20"/>
-              </w:rPr>
-              <w:t xml:space="preserve"> deveEntenderLancesEmOrdemCrescente() {</w:t>
+            <w:proofErr w:type="spellEnd"/>
+            <w:r>
+              <w:rPr>
+                <w:rFonts w:ascii="Consolas" w:hAnsi="Consolas" w:cs="Consolas"/>
+                <w:color w:val="000000"/>
+                <w:sz w:val="20"/>
+                <w:szCs w:val="20"/>
+              </w:rPr>
+              <w:t xml:space="preserve"> </w:t>
+            </w:r>
+            <w:proofErr w:type="spellStart"/>
+            <w:proofErr w:type="gramStart"/>
+            <w:r>
+              <w:rPr>
+                <w:rFonts w:ascii="Consolas" w:hAnsi="Consolas" w:cs="Consolas"/>
+                <w:color w:val="000000"/>
+                <w:sz w:val="20"/>
+                <w:szCs w:val="20"/>
+              </w:rPr>
+              <w:t>deveEntenderLancesEmOrdemCrescente</w:t>
+            </w:r>
+            <w:proofErr w:type="spellEnd"/>
+            <w:r>
+              <w:rPr>
+                <w:rFonts w:ascii="Consolas" w:hAnsi="Consolas" w:cs="Consolas"/>
+                <w:color w:val="000000"/>
+                <w:sz w:val="20"/>
+                <w:szCs w:val="20"/>
+              </w:rPr>
+              <w:t>(</w:t>
+            </w:r>
+            <w:proofErr w:type="gramEnd"/>
+            <w:r>
+              <w:rPr>
+                <w:rFonts w:ascii="Consolas" w:hAnsi="Consolas" w:cs="Consolas"/>
+                <w:color w:val="000000"/>
+                <w:sz w:val="20"/>
+                <w:szCs w:val="20"/>
+              </w:rPr>
+              <w:t>) {</w:t>
             </w:r>
             <w:r>
               <w:rPr>
@@ -501,7 +774,27 @@
                 <w:sz w:val="20"/>
                 <w:szCs w:val="20"/>
               </w:rPr>
-              <w:t xml:space="preserve"> public, </w:t>
+              <w:t xml:space="preserve"> </w:t>
+            </w:r>
+            <w:proofErr w:type="spellStart"/>
+            <w:r>
+              <w:rPr>
+                <w:rFonts w:ascii="Consolas" w:hAnsi="Consolas" w:cs="Consolas"/>
+                <w:color w:val="3F7F5F"/>
+                <w:sz w:val="20"/>
+                <w:szCs w:val="20"/>
+              </w:rPr>
+              <w:t>public</w:t>
+            </w:r>
+            <w:proofErr w:type="spellEnd"/>
+            <w:r>
+              <w:rPr>
+                <w:rFonts w:ascii="Consolas" w:hAnsi="Consolas" w:cs="Consolas"/>
+                <w:color w:val="3F7F5F"/>
+                <w:sz w:val="20"/>
+                <w:szCs w:val="20"/>
+              </w:rPr>
+              <w:t xml:space="preserve">, </w:t>
             </w:r>
             <w:r>
               <w:rPr>
@@ -558,7 +851,27 @@
                 <w:sz w:val="20"/>
                 <w:szCs w:val="20"/>
               </w:rPr>
-              <w:t xml:space="preserve"> static e </w:t>
+              <w:t xml:space="preserve"> </w:t>
+            </w:r>
+            <w:proofErr w:type="spellStart"/>
+            <w:r>
+              <w:rPr>
+                <w:rFonts w:ascii="Consolas" w:hAnsi="Consolas" w:cs="Consolas"/>
+                <w:color w:val="3F7F5F"/>
+                <w:sz w:val="20"/>
+                <w:szCs w:val="20"/>
+              </w:rPr>
+              <w:t>static</w:t>
+            </w:r>
+            <w:proofErr w:type="spellEnd"/>
+            <w:r>
+              <w:rPr>
+                <w:rFonts w:ascii="Consolas" w:hAnsi="Consolas" w:cs="Consolas"/>
+                <w:color w:val="3F7F5F"/>
+                <w:sz w:val="20"/>
+                <w:szCs w:val="20"/>
+              </w:rPr>
+              <w:t xml:space="preserve"> e </w:t>
             </w:r>
             <w:r>
               <w:rPr>
@@ -647,6 +960,7 @@
               </w:rPr>
               <w:t xml:space="preserve">// </w:t>
             </w:r>
+            <w:proofErr w:type="spellStart"/>
             <w:r>
               <w:rPr>
                 <w:rFonts w:ascii="Consolas" w:hAnsi="Consolas" w:cs="Consolas"/>
@@ -657,6 +971,7 @@
               </w:rPr>
               <w:t>cenario</w:t>
             </w:r>
+            <w:proofErr w:type="spellEnd"/>
             <w:r>
               <w:rPr>
                 <w:rFonts w:ascii="Consolas" w:hAnsi="Consolas" w:cs="Consolas"/>
@@ -733,8 +1048,29 @@
                 <w:sz w:val="20"/>
                 <w:szCs w:val="20"/>
               </w:rPr>
-              <w:t xml:space="preserve">        Usuario </w:t>
-            </w:r>
+              <w:t xml:space="preserve">        </w:t>
+            </w:r>
+            <w:proofErr w:type="spellStart"/>
+            <w:r>
+              <w:rPr>
+                <w:rFonts w:ascii="Consolas" w:hAnsi="Consolas" w:cs="Consolas"/>
+                <w:color w:val="000000"/>
+                <w:sz w:val="20"/>
+                <w:szCs w:val="20"/>
+              </w:rPr>
+              <w:t>Usuario</w:t>
+            </w:r>
+            <w:proofErr w:type="spellEnd"/>
+            <w:r>
+              <w:rPr>
+                <w:rFonts w:ascii="Consolas" w:hAnsi="Consolas" w:cs="Consolas"/>
+                <w:color w:val="000000"/>
+                <w:sz w:val="20"/>
+                <w:szCs w:val="20"/>
+              </w:rPr>
+              <w:t xml:space="preserve"> </w:t>
+            </w:r>
+            <w:proofErr w:type="spellStart"/>
             <w:r>
               <w:rPr>
                 <w:rFonts w:ascii="Consolas" w:hAnsi="Consolas" w:cs="Consolas"/>
@@ -744,6 +1080,7 @@
               </w:rPr>
               <w:t>joao</w:t>
             </w:r>
+            <w:proofErr w:type="spellEnd"/>
             <w:r>
               <w:rPr>
                 <w:rFonts w:ascii="Consolas" w:hAnsi="Consolas" w:cs="Consolas"/>
@@ -771,7 +1108,27 @@
                 <w:sz w:val="20"/>
                 <w:szCs w:val="20"/>
               </w:rPr>
-              <w:t xml:space="preserve"> Usuario(</w:t>
+              <w:t xml:space="preserve"> </w:t>
+            </w:r>
+            <w:proofErr w:type="spellStart"/>
+            <w:r>
+              <w:rPr>
+                <w:rFonts w:ascii="Consolas" w:hAnsi="Consolas" w:cs="Consolas"/>
+                <w:color w:val="000000"/>
+                <w:sz w:val="20"/>
+                <w:szCs w:val="20"/>
+              </w:rPr>
+              <w:t>Usuario</w:t>
+            </w:r>
+            <w:proofErr w:type="spellEnd"/>
+            <w:r>
+              <w:rPr>
+                <w:rFonts w:ascii="Consolas" w:hAnsi="Consolas" w:cs="Consolas"/>
+                <w:color w:val="000000"/>
+                <w:sz w:val="20"/>
+                <w:szCs w:val="20"/>
+              </w:rPr>
+              <w:t>(</w:t>
             </w:r>
             <w:r>
               <w:rPr>
@@ -810,8 +1167,29 @@
                 <w:sz w:val="20"/>
                 <w:szCs w:val="20"/>
               </w:rPr>
-              <w:t xml:space="preserve">        Usuario </w:t>
-            </w:r>
+              <w:t xml:space="preserve">        </w:t>
+            </w:r>
+            <w:proofErr w:type="spellStart"/>
+            <w:r>
+              <w:rPr>
+                <w:rFonts w:ascii="Consolas" w:hAnsi="Consolas" w:cs="Consolas"/>
+                <w:color w:val="000000"/>
+                <w:sz w:val="20"/>
+                <w:szCs w:val="20"/>
+              </w:rPr>
+              <w:t>Usuario</w:t>
+            </w:r>
+            <w:proofErr w:type="spellEnd"/>
+            <w:r>
+              <w:rPr>
+                <w:rFonts w:ascii="Consolas" w:hAnsi="Consolas" w:cs="Consolas"/>
+                <w:color w:val="000000"/>
+                <w:sz w:val="20"/>
+                <w:szCs w:val="20"/>
+              </w:rPr>
+              <w:t xml:space="preserve"> </w:t>
+            </w:r>
+            <w:proofErr w:type="spellStart"/>
             <w:r>
               <w:rPr>
                 <w:rFonts w:ascii="Consolas" w:hAnsi="Consolas" w:cs="Consolas"/>
@@ -821,6 +1199,7 @@
               </w:rPr>
               <w:t>jose</w:t>
             </w:r>
+            <w:proofErr w:type="spellEnd"/>
             <w:r>
               <w:rPr>
                 <w:rFonts w:ascii="Consolas" w:hAnsi="Consolas" w:cs="Consolas"/>
@@ -848,7 +1227,27 @@
                 <w:sz w:val="20"/>
                 <w:szCs w:val="20"/>
               </w:rPr>
-              <w:t xml:space="preserve"> Usuario(</w:t>
+              <w:t xml:space="preserve"> </w:t>
+            </w:r>
+            <w:proofErr w:type="spellStart"/>
+            <w:r>
+              <w:rPr>
+                <w:rFonts w:ascii="Consolas" w:hAnsi="Consolas" w:cs="Consolas"/>
+                <w:color w:val="000000"/>
+                <w:sz w:val="20"/>
+                <w:szCs w:val="20"/>
+              </w:rPr>
+              <w:t>Usuario</w:t>
+            </w:r>
+            <w:proofErr w:type="spellEnd"/>
+            <w:r>
+              <w:rPr>
+                <w:rFonts w:ascii="Consolas" w:hAnsi="Consolas" w:cs="Consolas"/>
+                <w:color w:val="000000"/>
+                <w:sz w:val="20"/>
+                <w:szCs w:val="20"/>
+              </w:rPr>
+              <w:t>(</w:t>
             </w:r>
             <w:r>
               <w:rPr>
@@ -887,7 +1286,27 @@
                 <w:sz w:val="20"/>
                 <w:szCs w:val="20"/>
               </w:rPr>
-              <w:t xml:space="preserve">        Usuario </w:t>
+              <w:t xml:space="preserve">        </w:t>
+            </w:r>
+            <w:proofErr w:type="spellStart"/>
+            <w:r>
+              <w:rPr>
+                <w:rFonts w:ascii="Consolas" w:hAnsi="Consolas" w:cs="Consolas"/>
+                <w:color w:val="000000"/>
+                <w:sz w:val="20"/>
+                <w:szCs w:val="20"/>
+              </w:rPr>
+              <w:t>Usuario</w:t>
+            </w:r>
+            <w:proofErr w:type="spellEnd"/>
+            <w:r>
+              <w:rPr>
+                <w:rFonts w:ascii="Consolas" w:hAnsi="Consolas" w:cs="Consolas"/>
+                <w:color w:val="000000"/>
+                <w:sz w:val="20"/>
+                <w:szCs w:val="20"/>
+              </w:rPr>
+              <w:t xml:space="preserve"> </w:t>
             </w:r>
             <w:r>
               <w:rPr>
@@ -925,7 +1344,27 @@
                 <w:sz w:val="20"/>
                 <w:szCs w:val="20"/>
               </w:rPr>
-              <w:t xml:space="preserve"> Usuario(</w:t>
+              <w:t xml:space="preserve"> </w:t>
+            </w:r>
+            <w:proofErr w:type="spellStart"/>
+            <w:r>
+              <w:rPr>
+                <w:rFonts w:ascii="Consolas" w:hAnsi="Consolas" w:cs="Consolas"/>
+                <w:color w:val="000000"/>
+                <w:sz w:val="20"/>
+                <w:szCs w:val="20"/>
+              </w:rPr>
+              <w:t>Usuario</w:t>
+            </w:r>
+            <w:proofErr w:type="spellEnd"/>
+            <w:r>
+              <w:rPr>
+                <w:rFonts w:ascii="Consolas" w:hAnsi="Consolas" w:cs="Consolas"/>
+                <w:color w:val="000000"/>
+                <w:sz w:val="20"/>
+                <w:szCs w:val="20"/>
+              </w:rPr>
+              <w:t>(</w:t>
             </w:r>
             <w:r>
               <w:rPr>
@@ -976,8 +1415,29 @@
                 <w:sz w:val="20"/>
                 <w:szCs w:val="20"/>
               </w:rPr>
-              <w:t xml:space="preserve">        Leilao </w:t>
-            </w:r>
+              <w:t xml:space="preserve">        </w:t>
+            </w:r>
+            <w:proofErr w:type="spellStart"/>
+            <w:r>
+              <w:rPr>
+                <w:rFonts w:ascii="Consolas" w:hAnsi="Consolas" w:cs="Consolas"/>
+                <w:color w:val="000000"/>
+                <w:sz w:val="20"/>
+                <w:szCs w:val="20"/>
+              </w:rPr>
+              <w:t>Leilao</w:t>
+            </w:r>
+            <w:proofErr w:type="spellEnd"/>
+            <w:r>
+              <w:rPr>
+                <w:rFonts w:ascii="Consolas" w:hAnsi="Consolas" w:cs="Consolas"/>
+                <w:color w:val="000000"/>
+                <w:sz w:val="20"/>
+                <w:szCs w:val="20"/>
+              </w:rPr>
+              <w:t xml:space="preserve"> </w:t>
+            </w:r>
+            <w:proofErr w:type="spellStart"/>
             <w:r>
               <w:rPr>
                 <w:rFonts w:ascii="Consolas" w:hAnsi="Consolas" w:cs="Consolas"/>
@@ -987,6 +1447,7 @@
               </w:rPr>
               <w:t>leilao</w:t>
             </w:r>
+            <w:proofErr w:type="spellEnd"/>
             <w:r>
               <w:rPr>
                 <w:rFonts w:ascii="Consolas" w:hAnsi="Consolas" w:cs="Consolas"/>
@@ -1014,8 +1475,30 @@
                 <w:sz w:val="20"/>
                 <w:szCs w:val="20"/>
               </w:rPr>
-              <w:t xml:space="preserve"> Leilao(</w:t>
-            </w:r>
+              <w:t xml:space="preserve"> </w:t>
+            </w:r>
+            <w:proofErr w:type="spellStart"/>
+            <w:proofErr w:type="gramStart"/>
+            <w:r>
+              <w:rPr>
+                <w:rFonts w:ascii="Consolas" w:hAnsi="Consolas" w:cs="Consolas"/>
+                <w:color w:val="000000"/>
+                <w:sz w:val="20"/>
+                <w:szCs w:val="20"/>
+              </w:rPr>
+              <w:t>Leilao</w:t>
+            </w:r>
+            <w:proofErr w:type="spellEnd"/>
+            <w:r>
+              <w:rPr>
+                <w:rFonts w:ascii="Consolas" w:hAnsi="Consolas" w:cs="Consolas"/>
+                <w:color w:val="000000"/>
+                <w:sz w:val="20"/>
+                <w:szCs w:val="20"/>
+              </w:rPr>
+              <w:t>(</w:t>
+            </w:r>
+            <w:proofErr w:type="gramEnd"/>
             <w:r>
               <w:rPr>
                 <w:rFonts w:ascii="Consolas" w:hAnsi="Consolas" w:cs="Consolas"/>
@@ -1067,6 +1550,8 @@
               </w:rPr>
               <w:t xml:space="preserve">        </w:t>
             </w:r>
+            <w:proofErr w:type="spellStart"/>
+            <w:proofErr w:type="gramStart"/>
             <w:r>
               <w:rPr>
                 <w:rFonts w:ascii="Consolas" w:hAnsi="Consolas" w:cs="Consolas"/>
@@ -1083,7 +1568,18 @@
                 <w:sz w:val="20"/>
                 <w:szCs w:val="20"/>
               </w:rPr>
-              <w:t>.propoe(</w:t>
+              <w:t>.propoe</w:t>
+            </w:r>
+            <w:proofErr w:type="spellEnd"/>
+            <w:proofErr w:type="gramEnd"/>
+            <w:r>
+              <w:rPr>
+                <w:rFonts w:ascii="Consolas" w:hAnsi="Consolas" w:cs="Consolas"/>
+                <w:color w:val="000000"/>
+                <w:sz w:val="20"/>
+                <w:szCs w:val="20"/>
+              </w:rPr>
+              <w:t>(</w:t>
             </w:r>
             <w:r>
               <w:rPr>
@@ -1105,6 +1601,7 @@
               </w:rPr>
               <w:t xml:space="preserve"> Lance(</w:t>
             </w:r>
+            <w:proofErr w:type="spellStart"/>
             <w:r>
               <w:rPr>
                 <w:rFonts w:ascii="Consolas" w:hAnsi="Consolas" w:cs="Consolas"/>
@@ -1114,6 +1611,7 @@
               </w:rPr>
               <w:t>joao</w:t>
             </w:r>
+            <w:proofErr w:type="spellEnd"/>
             <w:r>
               <w:rPr>
                 <w:rFonts w:ascii="Consolas" w:hAnsi="Consolas" w:cs="Consolas"/>
@@ -1144,6 +1642,8 @@
               </w:rPr>
               <w:t xml:space="preserve">        </w:t>
             </w:r>
+            <w:proofErr w:type="spellStart"/>
+            <w:proofErr w:type="gramStart"/>
             <w:r>
               <w:rPr>
                 <w:rFonts w:ascii="Consolas" w:hAnsi="Consolas" w:cs="Consolas"/>
@@ -1160,7 +1660,18 @@
                 <w:sz w:val="20"/>
                 <w:szCs w:val="20"/>
               </w:rPr>
-              <w:t>.propoe(</w:t>
+              <w:t>.propoe</w:t>
+            </w:r>
+            <w:proofErr w:type="spellEnd"/>
+            <w:proofErr w:type="gramEnd"/>
+            <w:r>
+              <w:rPr>
+                <w:rFonts w:ascii="Consolas" w:hAnsi="Consolas" w:cs="Consolas"/>
+                <w:color w:val="000000"/>
+                <w:sz w:val="20"/>
+                <w:szCs w:val="20"/>
+              </w:rPr>
+              <w:t>(</w:t>
             </w:r>
             <w:r>
               <w:rPr>
@@ -1182,6 +1693,7 @@
               </w:rPr>
               <w:t xml:space="preserve"> Lance(</w:t>
             </w:r>
+            <w:proofErr w:type="spellStart"/>
             <w:r>
               <w:rPr>
                 <w:rFonts w:ascii="Consolas" w:hAnsi="Consolas" w:cs="Consolas"/>
@@ -1191,6 +1703,7 @@
               </w:rPr>
               <w:t>jose</w:t>
             </w:r>
+            <w:proofErr w:type="spellEnd"/>
             <w:r>
               <w:rPr>
                 <w:rFonts w:ascii="Consolas" w:hAnsi="Consolas" w:cs="Consolas"/>
@@ -1221,6 +1734,8 @@
               </w:rPr>
               <w:t xml:space="preserve">        </w:t>
             </w:r>
+            <w:proofErr w:type="spellStart"/>
+            <w:proofErr w:type="gramStart"/>
             <w:r>
               <w:rPr>
                 <w:rFonts w:ascii="Consolas" w:hAnsi="Consolas" w:cs="Consolas"/>
@@ -1237,7 +1752,18 @@
                 <w:sz w:val="20"/>
                 <w:szCs w:val="20"/>
               </w:rPr>
-              <w:t>.propoe(</w:t>
+              <w:t>.propoe</w:t>
+            </w:r>
+            <w:proofErr w:type="spellEnd"/>
+            <w:proofErr w:type="gramEnd"/>
+            <w:r>
+              <w:rPr>
+                <w:rFonts w:ascii="Consolas" w:hAnsi="Consolas" w:cs="Consolas"/>
+                <w:color w:val="000000"/>
+                <w:sz w:val="20"/>
+                <w:szCs w:val="20"/>
+              </w:rPr>
+              <w:t>(</w:t>
             </w:r>
             <w:r>
               <w:rPr>
@@ -1338,6 +1864,7 @@
               </w:rPr>
               <w:t xml:space="preserve"> 2: </w:t>
             </w:r>
+            <w:proofErr w:type="spellStart"/>
             <w:r>
               <w:rPr>
                 <w:rFonts w:ascii="Consolas" w:hAnsi="Consolas" w:cs="Consolas"/>
@@ -1348,6 +1875,7 @@
               </w:rPr>
               <w:t>acao</w:t>
             </w:r>
+            <w:proofErr w:type="spellEnd"/>
           </w:p>
           <w:p>
             <w:pPr>
@@ -1405,7 +1933,27 @@
                 <w:sz w:val="20"/>
                 <w:szCs w:val="20"/>
               </w:rPr>
-              <w:t xml:space="preserve"> Avaliador();</w:t>
+              <w:t xml:space="preserve"> </w:t>
+            </w:r>
+            <w:proofErr w:type="gramStart"/>
+            <w:r>
+              <w:rPr>
+                <w:rFonts w:ascii="Consolas" w:hAnsi="Consolas" w:cs="Consolas"/>
+                <w:color w:val="000000"/>
+                <w:sz w:val="20"/>
+                <w:szCs w:val="20"/>
+              </w:rPr>
+              <w:t>Avaliador(</w:t>
+            </w:r>
+            <w:proofErr w:type="gramEnd"/>
+            <w:r>
+              <w:rPr>
+                <w:rFonts w:ascii="Consolas" w:hAnsi="Consolas" w:cs="Consolas"/>
+                <w:color w:val="000000"/>
+                <w:sz w:val="20"/>
+                <w:szCs w:val="20"/>
+              </w:rPr>
+              <w:t>);</w:t>
             </w:r>
           </w:p>
           <w:p>
@@ -1428,6 +1976,8 @@
               </w:rPr>
               <w:t xml:space="preserve">        </w:t>
             </w:r>
+            <w:proofErr w:type="spellStart"/>
+            <w:proofErr w:type="gramStart"/>
             <w:r>
               <w:rPr>
                 <w:rFonts w:ascii="Consolas" w:hAnsi="Consolas" w:cs="Consolas"/>
@@ -1444,8 +1994,20 @@
                 <w:sz w:val="20"/>
                 <w:szCs w:val="20"/>
               </w:rPr>
-              <w:t>.avalia(</w:t>
-            </w:r>
+              <w:t>.avalia</w:t>
+            </w:r>
+            <w:proofErr w:type="spellEnd"/>
+            <w:proofErr w:type="gramEnd"/>
+            <w:r>
+              <w:rPr>
+                <w:rFonts w:ascii="Consolas" w:hAnsi="Consolas" w:cs="Consolas"/>
+                <w:color w:val="000000"/>
+                <w:sz w:val="20"/>
+                <w:szCs w:val="20"/>
+              </w:rPr>
+              <w:t>(</w:t>
+            </w:r>
+            <w:proofErr w:type="spellStart"/>
             <w:r>
               <w:rPr>
                 <w:rFonts w:ascii="Consolas" w:hAnsi="Consolas" w:cs="Consolas"/>
@@ -1455,6 +2017,7 @@
               </w:rPr>
               <w:t>leilao</w:t>
             </w:r>
+            <w:proofErr w:type="spellEnd"/>
             <w:r>
               <w:rPr>
                 <w:rFonts w:ascii="Consolas" w:hAnsi="Consolas" w:cs="Consolas"/>
@@ -1593,6 +2156,7 @@
               </w:rPr>
               <w:t xml:space="preserve"> a </w:t>
             </w:r>
+            <w:proofErr w:type="spellStart"/>
             <w:r>
               <w:rPr>
                 <w:rFonts w:ascii="Consolas" w:hAnsi="Consolas" w:cs="Consolas"/>
@@ -1603,6 +2167,7 @@
               </w:rPr>
               <w:t>saida</w:t>
             </w:r>
+            <w:proofErr w:type="spellEnd"/>
             <w:r>
               <w:rPr>
                 <w:rFonts w:ascii="Consolas" w:hAnsi="Consolas" w:cs="Consolas"/>
@@ -1629,7 +2194,27 @@
                 <w:sz w:val="20"/>
                 <w:szCs w:val="20"/>
               </w:rPr>
-              <w:t xml:space="preserve"> Assert </w:t>
+              <w:t xml:space="preserve"> </w:t>
+            </w:r>
+            <w:proofErr w:type="spellStart"/>
+            <w:r>
+              <w:rPr>
+                <w:rFonts w:ascii="Consolas" w:hAnsi="Consolas" w:cs="Consolas"/>
+                <w:color w:val="3F7F5F"/>
+                <w:sz w:val="20"/>
+                <w:szCs w:val="20"/>
+              </w:rPr>
+              <w:t>Assert</w:t>
+            </w:r>
+            <w:proofErr w:type="spellEnd"/>
+            <w:r>
+              <w:rPr>
+                <w:rFonts w:ascii="Consolas" w:hAnsi="Consolas" w:cs="Consolas"/>
+                <w:color w:val="3F7F5F"/>
+                <w:sz w:val="20"/>
+                <w:szCs w:val="20"/>
+              </w:rPr>
+              <w:t xml:space="preserve"> </w:t>
             </w:r>
             <w:r>
               <w:rPr>
@@ -1814,6 +2399,7 @@
               </w:rPr>
               <w:t xml:space="preserve">        </w:t>
             </w:r>
+            <w:proofErr w:type="spellStart"/>
             <w:r>
               <w:rPr>
                 <w:rFonts w:ascii="Consolas" w:hAnsi="Consolas" w:cs="Consolas"/>
@@ -1825,15 +2411,17 @@
               </w:rPr>
               <w:t>double</w:t>
             </w:r>
-            <w:r>
-              <w:rPr>
-                <w:rFonts w:ascii="Consolas" w:hAnsi="Consolas" w:cs="Consolas"/>
-                <w:color w:val="000000"/>
-                <w:sz w:val="20"/>
-                <w:szCs w:val="20"/>
-              </w:rPr>
-              <w:t xml:space="preserve"> </w:t>
-            </w:r>
+            <w:proofErr w:type="spellEnd"/>
+            <w:r>
+              <w:rPr>
+                <w:rFonts w:ascii="Consolas" w:hAnsi="Consolas" w:cs="Consolas"/>
+                <w:color w:val="000000"/>
+                <w:sz w:val="20"/>
+                <w:szCs w:val="20"/>
+              </w:rPr>
+              <w:t xml:space="preserve"> </w:t>
+            </w:r>
+            <w:proofErr w:type="spellStart"/>
             <w:r>
               <w:rPr>
                 <w:rFonts w:ascii="Consolas" w:hAnsi="Consolas" w:cs="Consolas"/>
@@ -1843,6 +2431,7 @@
               </w:rPr>
               <w:t>maiorEsperado</w:t>
             </w:r>
+            <w:proofErr w:type="spellEnd"/>
             <w:r>
               <w:rPr>
                 <w:rFonts w:ascii="Consolas" w:hAnsi="Consolas" w:cs="Consolas"/>
@@ -1873,6 +2462,7 @@
               </w:rPr>
               <w:t xml:space="preserve">        </w:t>
             </w:r>
+            <w:proofErr w:type="spellStart"/>
             <w:r>
               <w:rPr>
                 <w:rFonts w:ascii="Consolas" w:hAnsi="Consolas" w:cs="Consolas"/>
@@ -1884,15 +2474,17 @@
               </w:rPr>
               <w:t>double</w:t>
             </w:r>
-            <w:r>
-              <w:rPr>
-                <w:rFonts w:ascii="Consolas" w:hAnsi="Consolas" w:cs="Consolas"/>
-                <w:color w:val="000000"/>
-                <w:sz w:val="20"/>
-                <w:szCs w:val="20"/>
-              </w:rPr>
-              <w:t xml:space="preserve"> </w:t>
-            </w:r>
+            <w:proofErr w:type="spellEnd"/>
+            <w:r>
+              <w:rPr>
+                <w:rFonts w:ascii="Consolas" w:hAnsi="Consolas" w:cs="Consolas"/>
+                <w:color w:val="000000"/>
+                <w:sz w:val="20"/>
+                <w:szCs w:val="20"/>
+              </w:rPr>
+              <w:t xml:space="preserve"> </w:t>
+            </w:r>
+            <w:proofErr w:type="spellStart"/>
             <w:r>
               <w:rPr>
                 <w:rFonts w:ascii="Consolas" w:hAnsi="Consolas" w:cs="Consolas"/>
@@ -1902,6 +2494,7 @@
               </w:rPr>
               <w:t>menorEsperado</w:t>
             </w:r>
+            <w:proofErr w:type="spellEnd"/>
             <w:r>
               <w:rPr>
                 <w:rFonts w:ascii="Consolas" w:hAnsi="Consolas" w:cs="Consolas"/>
@@ -1972,8 +2565,19 @@
                 <w:sz w:val="20"/>
                 <w:szCs w:val="20"/>
               </w:rPr>
-              <w:t xml:space="preserve">         * AssertEquals</w:t>
-            </w:r>
+              <w:t xml:space="preserve">         * </w:t>
+            </w:r>
+            <w:proofErr w:type="spellStart"/>
+            <w:r>
+              <w:rPr>
+                <w:rFonts w:ascii="Consolas" w:hAnsi="Consolas" w:cs="Consolas"/>
+                <w:color w:val="3F5FBF"/>
+                <w:sz w:val="20"/>
+                <w:szCs w:val="20"/>
+              </w:rPr>
+              <w:t>AssertEquals</w:t>
+            </w:r>
+            <w:proofErr w:type="spellEnd"/>
           </w:p>
           <w:p>
             <w:pPr>
@@ -2280,7 +2884,27 @@
                 <w:sz w:val="20"/>
                 <w:szCs w:val="20"/>
               </w:rPr>
-              <w:t xml:space="preserve"> o double </w:t>
+              <w:t xml:space="preserve"> o </w:t>
+            </w:r>
+            <w:proofErr w:type="spellStart"/>
+            <w:r>
+              <w:rPr>
+                <w:rFonts w:ascii="Consolas" w:hAnsi="Consolas" w:cs="Consolas"/>
+                <w:color w:val="3F5FBF"/>
+                <w:sz w:val="20"/>
+                <w:szCs w:val="20"/>
+              </w:rPr>
+              <w:t>double</w:t>
+            </w:r>
+            <w:proofErr w:type="spellEnd"/>
+            <w:r>
+              <w:rPr>
+                <w:rFonts w:ascii="Consolas" w:hAnsi="Consolas" w:cs="Consolas"/>
+                <w:color w:val="3F5FBF"/>
+                <w:sz w:val="20"/>
+                <w:szCs w:val="20"/>
+              </w:rPr>
+              <w:t xml:space="preserve"> </w:t>
             </w:r>
             <w:r>
               <w:rPr>
@@ -2531,7 +3155,17 @@
                 <w:sz w:val="20"/>
                 <w:szCs w:val="20"/>
               </w:rPr>
-              <w:t xml:space="preserve">        Assert.</w:t>
+              <w:t xml:space="preserve">        </w:t>
+            </w:r>
+            <w:proofErr w:type="spellStart"/>
+            <w:r>
+              <w:rPr>
+                <w:rFonts w:ascii="Consolas" w:hAnsi="Consolas" w:cs="Consolas"/>
+                <w:color w:val="000000"/>
+                <w:sz w:val="20"/>
+                <w:szCs w:val="20"/>
+              </w:rPr>
+              <w:t>Assert.</w:t>
             </w:r>
             <w:r>
               <w:rPr>
@@ -2544,6 +3178,7 @@
               </w:rPr>
               <w:t>assertEquals</w:t>
             </w:r>
+            <w:proofErr w:type="spellEnd"/>
             <w:r>
               <w:rPr>
                 <w:rFonts w:ascii="Consolas" w:hAnsi="Consolas" w:cs="Consolas"/>
@@ -2553,6 +3188,7 @@
               </w:rPr>
               <w:t>(</w:t>
             </w:r>
+            <w:proofErr w:type="spellStart"/>
             <w:r>
               <w:rPr>
                 <w:rFonts w:ascii="Consolas" w:hAnsi="Consolas" w:cs="Consolas"/>
@@ -2562,6 +3198,7 @@
               </w:rPr>
               <w:t>maiorEsperado</w:t>
             </w:r>
+            <w:proofErr w:type="spellEnd"/>
             <w:r>
               <w:rPr>
                 <w:rFonts w:ascii="Consolas" w:hAnsi="Consolas" w:cs="Consolas"/>
@@ -2571,6 +3208,8 @@
               </w:rPr>
               <w:t xml:space="preserve">, </w:t>
             </w:r>
+            <w:proofErr w:type="spellStart"/>
+            <w:proofErr w:type="gramStart"/>
             <w:r>
               <w:rPr>
                 <w:rFonts w:ascii="Consolas" w:hAnsi="Consolas" w:cs="Consolas"/>
@@ -2587,7 +3226,18 @@
                 <w:sz w:val="20"/>
                 <w:szCs w:val="20"/>
               </w:rPr>
-              <w:t>.getMaiorLance(), 0.00001);</w:t>
+              <w:t>.getMaiorLance</w:t>
+            </w:r>
+            <w:proofErr w:type="spellEnd"/>
+            <w:proofErr w:type="gramEnd"/>
+            <w:r>
+              <w:rPr>
+                <w:rFonts w:ascii="Consolas" w:hAnsi="Consolas" w:cs="Consolas"/>
+                <w:color w:val="000000"/>
+                <w:sz w:val="20"/>
+                <w:szCs w:val="20"/>
+              </w:rPr>
+              <w:t>(), 0.00001);</w:t>
             </w:r>
           </w:p>
           <w:p>
@@ -2608,7 +3258,17 @@
                 <w:sz w:val="20"/>
                 <w:szCs w:val="20"/>
               </w:rPr>
-              <w:t xml:space="preserve">        Assert.</w:t>
+              <w:t xml:space="preserve">        </w:t>
+            </w:r>
+            <w:proofErr w:type="spellStart"/>
+            <w:r>
+              <w:rPr>
+                <w:rFonts w:ascii="Consolas" w:hAnsi="Consolas" w:cs="Consolas"/>
+                <w:color w:val="000000"/>
+                <w:sz w:val="20"/>
+                <w:szCs w:val="20"/>
+              </w:rPr>
+              <w:t>Assert.</w:t>
             </w:r>
             <w:r>
               <w:rPr>
@@ -2621,6 +3281,7 @@
               </w:rPr>
               <w:t>assertEquals</w:t>
             </w:r>
+            <w:proofErr w:type="spellEnd"/>
             <w:r>
               <w:rPr>
                 <w:rFonts w:ascii="Consolas" w:hAnsi="Consolas" w:cs="Consolas"/>
@@ -2630,6 +3291,7 @@
               </w:rPr>
               <w:t>(</w:t>
             </w:r>
+            <w:proofErr w:type="spellStart"/>
             <w:r>
               <w:rPr>
                 <w:rFonts w:ascii="Consolas" w:hAnsi="Consolas" w:cs="Consolas"/>
@@ -2639,6 +3301,7 @@
               </w:rPr>
               <w:t>menorEsperado</w:t>
             </w:r>
+            <w:proofErr w:type="spellEnd"/>
             <w:r>
               <w:rPr>
                 <w:rFonts w:ascii="Consolas" w:hAnsi="Consolas" w:cs="Consolas"/>
@@ -2648,6 +3311,8 @@
               </w:rPr>
               <w:t xml:space="preserve">, </w:t>
             </w:r>
+            <w:proofErr w:type="spellStart"/>
+            <w:proofErr w:type="gramStart"/>
             <w:r>
               <w:rPr>
                 <w:rFonts w:ascii="Consolas" w:hAnsi="Consolas" w:cs="Consolas"/>
@@ -2664,7 +3329,18 @@
                 <w:sz w:val="20"/>
                 <w:szCs w:val="20"/>
               </w:rPr>
-              <w:t>.getMenorLance(), 0.00001);</w:t>
+              <w:t>.getMenorLance</w:t>
+            </w:r>
+            <w:proofErr w:type="spellEnd"/>
+            <w:proofErr w:type="gramEnd"/>
+            <w:r>
+              <w:rPr>
+                <w:rFonts w:ascii="Consolas" w:hAnsi="Consolas" w:cs="Consolas"/>
+                <w:color w:val="000000"/>
+                <w:sz w:val="20"/>
+                <w:szCs w:val="20"/>
+              </w:rPr>
+              <w:t>(), 0.00001);</w:t>
             </w:r>
           </w:p>
           <w:p>
@@ -2778,7 +3454,35 @@
           <w:sz w:val="27"/>
           <w:szCs w:val="27"/>
         </w:rPr>
-        <w:t>Lembre-se que um teste automatizado é muito parecido com um teste manual. Do mesmo jeito que você pensa no cenário de um teste manual (por exemplo, visitar a página de cadastro, preencher o campo CPF com "123", clicar no botão, e etc), você faz no automatizado.</w:t>
+        <w:t xml:space="preserve">Lembre-se que um teste automatizado é muito parecido com um teste manual. Do mesmo jeito que você pensa no cenário de um teste manual (por exemplo, visitar a página de cadastro, preencher o campo CPF com "123", clicar no </w:t>
+      </w:r>
+      <w:proofErr w:type="gramStart"/>
+      <w:r>
+        <w:rPr>
+          <w:color w:val="3D464D"/>
+          <w:sz w:val="27"/>
+          <w:szCs w:val="27"/>
+        </w:rPr>
+        <w:t xml:space="preserve">botão, e </w:t>
+      </w:r>
+      <w:proofErr w:type="spellStart"/>
+      <w:r>
+        <w:rPr>
+          <w:color w:val="3D464D"/>
+          <w:sz w:val="27"/>
+          <w:szCs w:val="27"/>
+        </w:rPr>
+        <w:t>etc</w:t>
+      </w:r>
+      <w:proofErr w:type="spellEnd"/>
+      <w:proofErr w:type="gramEnd"/>
+      <w:r>
+        <w:rPr>
+          <w:color w:val="3D464D"/>
+          <w:sz w:val="27"/>
+          <w:szCs w:val="27"/>
+        </w:rPr>
+        <w:t>), você faz no automatizado.</w:t>
       </w:r>
     </w:p>
     <w:p>
@@ -2815,15 +3519,32 @@
           <w:bCs/>
         </w:rPr>
         <w:lastRenderedPageBreak/>
-        <w:t>TDD – Test Drive Development</w:t>
-      </w:r>
+        <w:t xml:space="preserve">TDD – Test Drive </w:t>
+      </w:r>
+      <w:proofErr w:type="spellStart"/>
+      <w:r>
+        <w:rPr>
+          <w:b/>
+          <w:bCs/>
+        </w:rPr>
+        <w:t>Development</w:t>
+      </w:r>
+      <w:proofErr w:type="spellEnd"/>
     </w:p>
     <w:p>
       <w:pPr>
         <w:spacing w:after="0"/>
       </w:pPr>
       <w:r>
-        <w:t>A ideia focal é escrever o teste antes do código do produção com a validação da regra de negócio para ver ele falhar, depois escrever o código em produção da maneira mais simples possível para ver ele passar no teste, depois que passou fica livre para você refatorar o código e melhorar o código, pois caso erre em algo o teste falhará.</w:t>
+        <w:t xml:space="preserve">A ideia focal é escrever o teste antes do código do produção com a validação da regra de negócio para ver ele falhar, depois escrever o código em produção da maneira mais simples possível para ver ele passar no teste, depois que passou fica livre para você </w:t>
+      </w:r>
+      <w:proofErr w:type="spellStart"/>
+      <w:r>
+        <w:t>refatorar</w:t>
+      </w:r>
+      <w:proofErr w:type="spellEnd"/>
+      <w:r>
+        <w:t xml:space="preserve"> o código e melhorar o código, pois caso erre em algo o teste falhará.</w:t>
       </w:r>
     </w:p>
     <w:p>
@@ -2833,15 +3554,649 @@
       <w:r>
         <w:t>O ideal é garantir que toda regra de negócio seja testada, mesmo que simples.</w:t>
       </w:r>
-      <w:bookmarkStart w:id="0" w:name="_GoBack"/>
-      <w:bookmarkEnd w:id="0"/>
     </w:p>
     <w:p>
       <w:pPr>
         <w:spacing w:after="0"/>
       </w:pPr>
     </w:p>
-    <w:p/>
+    <w:p>
+      <w:pPr>
+        <w:spacing w:after="0"/>
+        <w:rPr>
+          <w:rFonts w:ascii="Arial" w:hAnsi="Arial" w:cs="Arial"/>
+          <w:b/>
+          <w:bCs/>
+          <w:color w:val="3D464D"/>
+          <w:spacing w:val="-8"/>
+          <w:sz w:val="28"/>
+          <w:szCs w:val="28"/>
+          <w:shd w:val="clear" w:color="auto" w:fill="EDF1F2"/>
+        </w:rPr>
+      </w:pPr>
+      <w:r>
+        <w:rPr>
+          <w:rFonts w:ascii="Arial" w:hAnsi="Arial" w:cs="Arial"/>
+          <w:b/>
+          <w:bCs/>
+          <w:color w:val="3D464D"/>
+          <w:spacing w:val="-8"/>
+          <w:sz w:val="28"/>
+          <w:szCs w:val="28"/>
+          <w:shd w:val="clear" w:color="auto" w:fill="EDF1F2"/>
+        </w:rPr>
+        <w:t>Entendendo o @</w:t>
+      </w:r>
+      <w:proofErr w:type="spellStart"/>
+      <w:r>
+        <w:rPr>
+          <w:rFonts w:ascii="Arial" w:hAnsi="Arial" w:cs="Arial"/>
+          <w:b/>
+          <w:bCs/>
+          <w:color w:val="3D464D"/>
+          <w:spacing w:val="-8"/>
+          <w:sz w:val="28"/>
+          <w:szCs w:val="28"/>
+          <w:shd w:val="clear" w:color="auto" w:fill="EDF1F2"/>
+        </w:rPr>
+        <w:t>Before</w:t>
+      </w:r>
+      <w:proofErr w:type="spellEnd"/>
+    </w:p>
+    <w:p>
+      <w:pPr>
+        <w:spacing w:after="0"/>
+        <w:rPr>
+          <w:color w:val="3D464D"/>
+          <w:sz w:val="27"/>
+          <w:szCs w:val="27"/>
+          <w:shd w:val="clear" w:color="auto" w:fill="FFFFFF"/>
+        </w:rPr>
+      </w:pPr>
+      <w:r>
+        <w:rPr>
+          <w:color w:val="3D464D"/>
+          <w:sz w:val="27"/>
+          <w:szCs w:val="27"/>
+          <w:shd w:val="clear" w:color="auto" w:fill="FFFFFF"/>
+        </w:rPr>
+        <w:t>O método </w:t>
+      </w:r>
+      <w:proofErr w:type="spellStart"/>
+      <w:r>
+        <w:rPr>
+          <w:rStyle w:val="CdigoHTML"/>
+          <w:rFonts w:eastAsiaTheme="minorHAnsi"/>
+          <w:color w:val="3D464D"/>
+          <w:shd w:val="clear" w:color="auto" w:fill="F0F3F5"/>
+        </w:rPr>
+        <w:t>Before</w:t>
+      </w:r>
+      <w:proofErr w:type="spellEnd"/>
+      <w:r>
+        <w:rPr>
+          <w:color w:val="3D464D"/>
+          <w:sz w:val="27"/>
+          <w:szCs w:val="27"/>
+          <w:shd w:val="clear" w:color="auto" w:fill="FFFFFF"/>
+        </w:rPr>
+        <w:t> é executado antes de cada teste da classe.</w:t>
+      </w:r>
+    </w:p>
+    <w:p>
+      <w:pPr>
+        <w:spacing w:after="0"/>
+        <w:rPr>
+          <w:color w:val="3D464D"/>
+          <w:sz w:val="27"/>
+          <w:szCs w:val="27"/>
+          <w:shd w:val="clear" w:color="auto" w:fill="FFFFFF"/>
+        </w:rPr>
+      </w:pPr>
+    </w:p>
+    <w:p>
+      <w:pPr>
+        <w:spacing w:after="0"/>
+        <w:rPr>
+          <w:rFonts w:ascii="Arial" w:hAnsi="Arial" w:cs="Arial"/>
+          <w:b/>
+          <w:bCs/>
+          <w:color w:val="3D464D"/>
+          <w:spacing w:val="-8"/>
+          <w:sz w:val="28"/>
+          <w:szCs w:val="28"/>
+          <w:shd w:val="clear" w:color="auto" w:fill="EDF1F2"/>
+        </w:rPr>
+      </w:pPr>
+      <w:r>
+        <w:rPr>
+          <w:rFonts w:ascii="Arial" w:hAnsi="Arial" w:cs="Arial"/>
+          <w:b/>
+          <w:bCs/>
+          <w:color w:val="3D464D"/>
+          <w:spacing w:val="-8"/>
+          <w:sz w:val="28"/>
+          <w:szCs w:val="28"/>
+          <w:shd w:val="clear" w:color="auto" w:fill="EDF1F2"/>
+        </w:rPr>
+        <w:t>Conhecendo o @</w:t>
+      </w:r>
+      <w:proofErr w:type="spellStart"/>
+      <w:r>
+        <w:rPr>
+          <w:rFonts w:ascii="Arial" w:hAnsi="Arial" w:cs="Arial"/>
+          <w:b/>
+          <w:bCs/>
+          <w:color w:val="3D464D"/>
+          <w:spacing w:val="-8"/>
+          <w:sz w:val="28"/>
+          <w:szCs w:val="28"/>
+          <w:shd w:val="clear" w:color="auto" w:fill="EDF1F2"/>
+        </w:rPr>
+        <w:t>After</w:t>
+      </w:r>
+      <w:proofErr w:type="spellEnd"/>
+    </w:p>
+    <w:p>
+      <w:pPr>
+        <w:pStyle w:val="NormalWeb"/>
+        <w:shd w:val="clear" w:color="auto" w:fill="FFFFFF"/>
+        <w:spacing w:before="0" w:beforeAutospacing="0" w:after="0" w:afterAutospacing="0"/>
+        <w:rPr>
+          <w:color w:val="3D464D"/>
+          <w:sz w:val="27"/>
+          <w:szCs w:val="27"/>
+        </w:rPr>
+      </w:pPr>
+      <w:r>
+        <w:rPr>
+          <w:color w:val="3D464D"/>
+          <w:sz w:val="27"/>
+          <w:szCs w:val="27"/>
+        </w:rPr>
+        <w:t>Ao contrário do </w:t>
+      </w:r>
+      <w:r>
+        <w:rPr>
+          <w:rStyle w:val="CdigoHTML"/>
+          <w:color w:val="3D464D"/>
+          <w:sz w:val="23"/>
+          <w:szCs w:val="23"/>
+          <w:shd w:val="clear" w:color="auto" w:fill="F0F3F5"/>
+        </w:rPr>
+        <w:t>@</w:t>
+      </w:r>
+      <w:proofErr w:type="spellStart"/>
+      <w:r>
+        <w:rPr>
+          <w:rStyle w:val="CdigoHTML"/>
+          <w:color w:val="3D464D"/>
+          <w:sz w:val="23"/>
+          <w:szCs w:val="23"/>
+          <w:shd w:val="clear" w:color="auto" w:fill="F0F3F5"/>
+        </w:rPr>
+        <w:t>Before</w:t>
+      </w:r>
+      <w:proofErr w:type="spellEnd"/>
+      <w:r>
+        <w:rPr>
+          <w:color w:val="3D464D"/>
+          <w:sz w:val="27"/>
+          <w:szCs w:val="27"/>
+        </w:rPr>
+        <w:t>, métodos anotados com </w:t>
+      </w:r>
+      <w:r>
+        <w:rPr>
+          <w:rStyle w:val="CdigoHTML"/>
+          <w:color w:val="3D464D"/>
+          <w:sz w:val="23"/>
+          <w:szCs w:val="23"/>
+          <w:shd w:val="clear" w:color="auto" w:fill="F0F3F5"/>
+        </w:rPr>
+        <w:t>@</w:t>
+      </w:r>
+      <w:proofErr w:type="spellStart"/>
+      <w:r>
+        <w:rPr>
+          <w:rStyle w:val="CdigoHTML"/>
+          <w:color w:val="3D464D"/>
+          <w:sz w:val="23"/>
+          <w:szCs w:val="23"/>
+          <w:shd w:val="clear" w:color="auto" w:fill="F0F3F5"/>
+        </w:rPr>
+        <w:t>After</w:t>
+      </w:r>
+      <w:proofErr w:type="spellEnd"/>
+      <w:r>
+        <w:rPr>
+          <w:color w:val="3D464D"/>
+          <w:sz w:val="27"/>
+          <w:szCs w:val="27"/>
+        </w:rPr>
+        <w:t> são executados após a execução do método de teste.</w:t>
+      </w:r>
+    </w:p>
+    <w:p>
+      <w:pPr>
+        <w:pStyle w:val="NormalWeb"/>
+        <w:shd w:val="clear" w:color="auto" w:fill="FFFFFF"/>
+        <w:spacing w:before="0" w:beforeAutospacing="0" w:after="0" w:afterAutospacing="0"/>
+        <w:rPr>
+          <w:color w:val="3D464D"/>
+          <w:sz w:val="27"/>
+          <w:szCs w:val="27"/>
+        </w:rPr>
+      </w:pPr>
+      <w:r>
+        <w:rPr>
+          <w:color w:val="3D464D"/>
+          <w:sz w:val="27"/>
+          <w:szCs w:val="27"/>
+        </w:rPr>
+        <w:t>Utilizamos métodos </w:t>
+      </w:r>
+      <w:r>
+        <w:rPr>
+          <w:rStyle w:val="CdigoHTML"/>
+          <w:color w:val="3D464D"/>
+          <w:sz w:val="23"/>
+          <w:szCs w:val="23"/>
+          <w:shd w:val="clear" w:color="auto" w:fill="F0F3F5"/>
+        </w:rPr>
+        <w:t>@</w:t>
+      </w:r>
+      <w:proofErr w:type="spellStart"/>
+      <w:r>
+        <w:rPr>
+          <w:rStyle w:val="CdigoHTML"/>
+          <w:color w:val="3D464D"/>
+          <w:sz w:val="23"/>
+          <w:szCs w:val="23"/>
+          <w:shd w:val="clear" w:color="auto" w:fill="F0F3F5"/>
+        </w:rPr>
+        <w:t>After</w:t>
+      </w:r>
+      <w:proofErr w:type="spellEnd"/>
+      <w:r>
+        <w:rPr>
+          <w:color w:val="3D464D"/>
+          <w:sz w:val="27"/>
+          <w:szCs w:val="27"/>
+        </w:rPr>
+        <w:t xml:space="preserve"> quando nossos testes consomem recursos que precisam ser finalizados. Exemplos podem ser testes que acessam banco de dados, abrem arquivos, abrem </w:t>
+      </w:r>
+      <w:proofErr w:type="gramStart"/>
+      <w:r>
+        <w:rPr>
+          <w:color w:val="3D464D"/>
+          <w:sz w:val="27"/>
+          <w:szCs w:val="27"/>
+        </w:rPr>
+        <w:t>sockets, e etc.</w:t>
+      </w:r>
+      <w:proofErr w:type="gramEnd"/>
+    </w:p>
+    <w:p>
+      <w:pPr>
+        <w:pStyle w:val="NormalWeb"/>
+        <w:shd w:val="clear" w:color="auto" w:fill="FFFFFF"/>
+        <w:spacing w:before="360" w:beforeAutospacing="0" w:after="360" w:afterAutospacing="0"/>
+        <w:rPr>
+          <w:color w:val="3D464D"/>
+          <w:sz w:val="27"/>
+          <w:szCs w:val="27"/>
+        </w:rPr>
+      </w:pPr>
+      <w:r>
+        <w:rPr>
+          <w:color w:val="3D464D"/>
+          <w:sz w:val="27"/>
+          <w:szCs w:val="27"/>
+        </w:rPr>
+        <w:t xml:space="preserve">(Apesar desses testes não serem mais considerados testes de unidade, afinal eles falam com outros sistemas, desenvolvedores utilizam </w:t>
+      </w:r>
+      <w:proofErr w:type="spellStart"/>
+      <w:r>
+        <w:rPr>
+          <w:color w:val="3D464D"/>
+          <w:sz w:val="27"/>
+          <w:szCs w:val="27"/>
+        </w:rPr>
+        <w:t>JUnit</w:t>
+      </w:r>
+      <w:proofErr w:type="spellEnd"/>
+      <w:r>
+        <w:rPr>
+          <w:color w:val="3D464D"/>
+          <w:sz w:val="27"/>
+          <w:szCs w:val="27"/>
+        </w:rPr>
+        <w:t xml:space="preserve"> para escrever testes de integração. </w:t>
+      </w:r>
+    </w:p>
+    <w:p>
+      <w:pPr>
+        <w:spacing w:after="0"/>
+      </w:pPr>
+    </w:p>
+    <w:p>
+      <w:pPr>
+        <w:rPr>
+          <w:rFonts w:ascii="Arial" w:hAnsi="Arial" w:cs="Arial"/>
+          <w:b/>
+          <w:bCs/>
+          <w:color w:val="3D464D"/>
+          <w:spacing w:val="-8"/>
+          <w:sz w:val="28"/>
+          <w:szCs w:val="28"/>
+          <w:shd w:val="clear" w:color="auto" w:fill="EDF1F2"/>
+        </w:rPr>
+      </w:pPr>
+      <w:r>
+        <w:rPr>
+          <w:rFonts w:ascii="Arial" w:hAnsi="Arial" w:cs="Arial"/>
+          <w:b/>
+          <w:bCs/>
+          <w:color w:val="3D464D"/>
+          <w:spacing w:val="-8"/>
+          <w:sz w:val="28"/>
+          <w:szCs w:val="28"/>
+          <w:shd w:val="clear" w:color="auto" w:fill="EDF1F2"/>
+        </w:rPr>
+        <w:t>@</w:t>
+      </w:r>
+      <w:proofErr w:type="spellStart"/>
+      <w:r>
+        <w:rPr>
+          <w:rFonts w:ascii="Arial" w:hAnsi="Arial" w:cs="Arial"/>
+          <w:b/>
+          <w:bCs/>
+          <w:color w:val="3D464D"/>
+          <w:spacing w:val="-8"/>
+          <w:sz w:val="28"/>
+          <w:szCs w:val="28"/>
+          <w:shd w:val="clear" w:color="auto" w:fill="EDF1F2"/>
+        </w:rPr>
+        <w:t>BeforeClass</w:t>
+      </w:r>
+      <w:proofErr w:type="spellEnd"/>
+      <w:r>
+        <w:rPr>
+          <w:rFonts w:ascii="Arial" w:hAnsi="Arial" w:cs="Arial"/>
+          <w:b/>
+          <w:bCs/>
+          <w:color w:val="3D464D"/>
+          <w:spacing w:val="-8"/>
+          <w:sz w:val="28"/>
+          <w:szCs w:val="28"/>
+          <w:shd w:val="clear" w:color="auto" w:fill="EDF1F2"/>
+        </w:rPr>
+        <w:t xml:space="preserve"> e @</w:t>
+      </w:r>
+      <w:proofErr w:type="spellStart"/>
+      <w:r>
+        <w:rPr>
+          <w:rFonts w:ascii="Arial" w:hAnsi="Arial" w:cs="Arial"/>
+          <w:b/>
+          <w:bCs/>
+          <w:color w:val="3D464D"/>
+          <w:spacing w:val="-8"/>
+          <w:sz w:val="28"/>
+          <w:szCs w:val="28"/>
+          <w:shd w:val="clear" w:color="auto" w:fill="EDF1F2"/>
+        </w:rPr>
+        <w:t>AfterClass</w:t>
+      </w:r>
+      <w:proofErr w:type="spellEnd"/>
+    </w:p>
+    <w:p>
+      <w:pPr>
+        <w:pStyle w:val="NormalWeb"/>
+        <w:shd w:val="clear" w:color="auto" w:fill="FFFFFF"/>
+        <w:spacing w:before="0" w:beforeAutospacing="0" w:after="0" w:afterAutospacing="0"/>
+        <w:rPr>
+          <w:color w:val="3D464D"/>
+          <w:sz w:val="27"/>
+          <w:szCs w:val="27"/>
+        </w:rPr>
+      </w:pPr>
+      <w:r>
+        <w:rPr>
+          <w:color w:val="3D464D"/>
+          <w:sz w:val="27"/>
+          <w:szCs w:val="27"/>
+        </w:rPr>
+        <w:t>Métodos anotados com </w:t>
+      </w:r>
+      <w:r>
+        <w:rPr>
+          <w:rStyle w:val="CdigoHTML"/>
+          <w:color w:val="3D464D"/>
+          <w:sz w:val="23"/>
+          <w:szCs w:val="23"/>
+          <w:shd w:val="clear" w:color="auto" w:fill="F0F3F5"/>
+        </w:rPr>
+        <w:t>@</w:t>
+      </w:r>
+      <w:proofErr w:type="spellStart"/>
+      <w:r>
+        <w:rPr>
+          <w:rStyle w:val="CdigoHTML"/>
+          <w:color w:val="3D464D"/>
+          <w:sz w:val="23"/>
+          <w:szCs w:val="23"/>
+          <w:shd w:val="clear" w:color="auto" w:fill="F0F3F5"/>
+        </w:rPr>
+        <w:t>BeforeClass</w:t>
+      </w:r>
+      <w:proofErr w:type="spellEnd"/>
+      <w:r>
+        <w:rPr>
+          <w:color w:val="3D464D"/>
+          <w:sz w:val="27"/>
+          <w:szCs w:val="27"/>
+        </w:rPr>
+        <w:t> são executados apenas uma vez, antes de todos os métodos de teste.</w:t>
+      </w:r>
+    </w:p>
+    <w:p>
+      <w:pPr>
+        <w:pStyle w:val="NormalWeb"/>
+        <w:shd w:val="clear" w:color="auto" w:fill="FFFFFF"/>
+        <w:spacing w:before="0" w:beforeAutospacing="0" w:after="0" w:afterAutospacing="0"/>
+        <w:rPr>
+          <w:color w:val="3D464D"/>
+          <w:sz w:val="27"/>
+          <w:szCs w:val="27"/>
+        </w:rPr>
+      </w:pPr>
+      <w:r>
+        <w:rPr>
+          <w:color w:val="3D464D"/>
+          <w:sz w:val="27"/>
+          <w:szCs w:val="27"/>
+        </w:rPr>
+        <w:t>O método anotado com </w:t>
+      </w:r>
+      <w:r>
+        <w:rPr>
+          <w:rStyle w:val="CdigoHTML"/>
+          <w:color w:val="3D464D"/>
+          <w:sz w:val="23"/>
+          <w:szCs w:val="23"/>
+          <w:shd w:val="clear" w:color="auto" w:fill="F0F3F5"/>
+        </w:rPr>
+        <w:t>@</w:t>
+      </w:r>
+      <w:proofErr w:type="spellStart"/>
+      <w:r>
+        <w:rPr>
+          <w:rStyle w:val="CdigoHTML"/>
+          <w:color w:val="3D464D"/>
+          <w:sz w:val="23"/>
+          <w:szCs w:val="23"/>
+          <w:shd w:val="clear" w:color="auto" w:fill="F0F3F5"/>
+        </w:rPr>
+        <w:t>AfterClass</w:t>
+      </w:r>
+      <w:proofErr w:type="spellEnd"/>
+      <w:r>
+        <w:rPr>
+          <w:color w:val="3D464D"/>
+          <w:sz w:val="27"/>
+          <w:szCs w:val="27"/>
+        </w:rPr>
+        <w:t>, por sua vez, é executado uma vez, após a execução do último método de teste da classe.</w:t>
+      </w:r>
+    </w:p>
+    <w:p>
+      <w:pPr>
+        <w:pStyle w:val="NormalWeb"/>
+        <w:shd w:val="clear" w:color="auto" w:fill="FFFFFF"/>
+        <w:spacing w:before="360" w:beforeAutospacing="0" w:after="360" w:afterAutospacing="0"/>
+        <w:rPr>
+          <w:color w:val="3D464D"/>
+          <w:sz w:val="27"/>
+          <w:szCs w:val="27"/>
+        </w:rPr>
+      </w:pPr>
+      <w:r>
+        <w:rPr>
+          <w:color w:val="3D464D"/>
+          <w:sz w:val="27"/>
+          <w:szCs w:val="27"/>
+        </w:rPr>
+        <w:t>Eles podem ser bastante úteis quando temos algum recurso que precisa ser inicializado apenas uma vez e que pode ser consumido por todos os métodos de teste sem a necessidade de ser reinicializado.</w:t>
+      </w:r>
+    </w:p>
+    <w:p>
+      <w:pPr>
+        <w:rPr>
+          <w:rFonts w:ascii="Arial" w:hAnsi="Arial" w:cs="Arial"/>
+          <w:b/>
+          <w:bCs/>
+          <w:color w:val="3D464D"/>
+          <w:spacing w:val="-8"/>
+          <w:sz w:val="28"/>
+          <w:szCs w:val="28"/>
+          <w:shd w:val="clear" w:color="auto" w:fill="EDF1F2"/>
+        </w:rPr>
+      </w:pPr>
+      <w:r>
+        <w:rPr>
+          <w:rFonts w:ascii="Arial" w:hAnsi="Arial" w:cs="Arial"/>
+          <w:b/>
+          <w:bCs/>
+          <w:color w:val="3D464D"/>
+          <w:spacing w:val="-8"/>
+          <w:sz w:val="28"/>
+          <w:szCs w:val="28"/>
+          <w:shd w:val="clear" w:color="auto" w:fill="EDF1F2"/>
+        </w:rPr>
+        <w:t>Vantagens de testes de qualidade</w:t>
+      </w:r>
+    </w:p>
+    <w:p>
+      <w:pPr>
+        <w:pStyle w:val="NormalWeb"/>
+        <w:shd w:val="clear" w:color="auto" w:fill="FFFFFF"/>
+        <w:spacing w:before="0" w:beforeAutospacing="0" w:after="0" w:afterAutospacing="0"/>
+        <w:rPr>
+          <w:color w:val="3D464D"/>
+          <w:sz w:val="27"/>
+          <w:szCs w:val="27"/>
+        </w:rPr>
+      </w:pPr>
+      <w:r>
+        <w:rPr>
+          <w:color w:val="3D464D"/>
+          <w:sz w:val="27"/>
+          <w:szCs w:val="27"/>
+        </w:rPr>
+        <w:t>Nosso código de teste é altamente acoplado ao nosso código de produção. Isso significa que uma mudança no código de produção pode impactar profundamente em nosso código de testes.</w:t>
+      </w:r>
+    </w:p>
+    <w:p>
+      <w:pPr>
+        <w:pStyle w:val="NormalWeb"/>
+        <w:shd w:val="clear" w:color="auto" w:fill="FFFFFF"/>
+        <w:spacing w:before="360" w:beforeAutospacing="0" w:after="360" w:afterAutospacing="0"/>
+        <w:rPr>
+          <w:color w:val="3D464D"/>
+          <w:sz w:val="27"/>
+          <w:szCs w:val="27"/>
+        </w:rPr>
+      </w:pPr>
+      <w:r>
+        <w:rPr>
+          <w:color w:val="3D464D"/>
+          <w:sz w:val="27"/>
+          <w:szCs w:val="27"/>
+        </w:rPr>
+        <w:t>Se não cuidarmos dos nossos testes, uma simples mudança pode impactar em MUITAS mudanças no código de testes.</w:t>
+      </w:r>
+    </w:p>
+    <w:p>
+      <w:pPr>
+        <w:pStyle w:val="NormalWeb"/>
+        <w:shd w:val="clear" w:color="auto" w:fill="FFFFFF"/>
+        <w:spacing w:before="360" w:beforeAutospacing="0" w:after="360" w:afterAutospacing="0"/>
+        <w:rPr>
+          <w:color w:val="3D464D"/>
+          <w:sz w:val="27"/>
+          <w:szCs w:val="27"/>
+        </w:rPr>
+      </w:pPr>
+      <w:r>
+        <w:rPr>
+          <w:color w:val="3D464D"/>
+          <w:sz w:val="27"/>
+          <w:szCs w:val="27"/>
+        </w:rPr>
+        <w:t xml:space="preserve">É por isso que neste capítulo discutimos métodos auxiliares e </w:t>
+      </w:r>
+      <w:proofErr w:type="spellStart"/>
+      <w:r>
+        <w:rPr>
+          <w:color w:val="3D464D"/>
+          <w:sz w:val="27"/>
+          <w:szCs w:val="27"/>
+        </w:rPr>
+        <w:t>test</w:t>
+      </w:r>
+      <w:proofErr w:type="spellEnd"/>
+      <w:r>
+        <w:rPr>
+          <w:color w:val="3D464D"/>
+          <w:sz w:val="27"/>
+          <w:szCs w:val="27"/>
+        </w:rPr>
+        <w:t xml:space="preserve"> data </w:t>
+      </w:r>
+      <w:proofErr w:type="spellStart"/>
+      <w:r>
+        <w:rPr>
+          <w:color w:val="3D464D"/>
+          <w:sz w:val="27"/>
+          <w:szCs w:val="27"/>
+        </w:rPr>
+        <w:t>builders</w:t>
+      </w:r>
+      <w:proofErr w:type="spellEnd"/>
+      <w:r>
+        <w:rPr>
+          <w:color w:val="3D464D"/>
+          <w:sz w:val="27"/>
+          <w:szCs w:val="27"/>
+        </w:rPr>
+        <w:t>. Todas elas são maneiras para fazer com que nosso código de testes evolua mais facilmente.</w:t>
+      </w:r>
+    </w:p>
+    <w:p>
+      <w:bookmarkStart w:id="0" w:name="_GoBack"/>
+      <w:bookmarkEnd w:id="0"/>
+    </w:p>
     <w:sectPr>
       <w:pgSz w:w="11906" w:h="16838"/>
       <w:pgMar w:top="720" w:right="720" w:bottom="720" w:left="720" w:header="708" w:footer="708" w:gutter="0"/>
@@ -3303,7 +4658,6 @@
     <w:name w:val="Normal (Web)"/>
     <w:basedOn w:val="Normal"/>
     <w:uiPriority w:val="99"/>
-    <w:semiHidden/>
     <w:unhideWhenUsed/>
     <w:rsid w:val="006324E6"/>
     <w:pPr>
@@ -3314,6 +4668,19 @@
       <w:sz w:val="24"/>
       <w:szCs w:val="24"/>
       <w:lang w:eastAsia="pt-BR"/>
+    </w:rPr>
+  </w:style>
+  <w:style w:type="character" w:styleId="CdigoHTML">
+    <w:name w:val="HTML Code"/>
+    <w:basedOn w:val="Fontepargpadro"/>
+    <w:uiPriority w:val="99"/>
+    <w:semiHidden/>
+    <w:unhideWhenUsed/>
+    <w:rsid w:val="0050233A"/>
+    <w:rPr>
+      <w:rFonts w:ascii="Courier New" w:eastAsia="Times New Roman" w:hAnsi="Courier New" w:cs="Courier New"/>
+      <w:sz w:val="20"/>
+      <w:szCs w:val="20"/>
     </w:rPr>
   </w:style>
 </w:styles>

</xml_diff>